<commit_message>
[rtd-ms-transaction-filter/develop] Updated Manuale_Batch_Acquirer_v1.1.docx and README.md
</commit_message>
<xml_diff>
--- a/ops_resources/Manuale_Batch_Acquirer_v1.1.docx
+++ b/ops_resources/Manuale_Batch_Acquirer_v1.1.docx
@@ -58,16 +58,8 @@
         <w:rPr>
           <w:rFonts w:ascii="Montserrat" w:eastAsia="Montserrat" w:hAnsi="Montserrat" w:cs="Montserrat"/>
         </w:rPr>
-        <w:t xml:space="preserve">Manuale Operativo Batch </w:t>
-      </w:r>
-      <w:proofErr w:type="spellStart"/>
-      <w:r>
-        <w:rPr>
-          <w:rFonts w:ascii="Montserrat" w:eastAsia="Montserrat" w:hAnsi="Montserrat" w:cs="Montserrat"/>
-        </w:rPr>
-        <w:t>Acquirer</w:t>
-      </w:r>
-      <w:proofErr w:type="spellEnd"/>
+        <w:t>Manuale Operativo Batch Acquirer</w:t>
+      </w:r>
     </w:p>
     <w:p>
       <w:pPr>
@@ -306,7 +298,14 @@
                 <w:rFonts w:ascii="Montserrat" w:eastAsia="Montserrat" w:hAnsi="Montserrat" w:cs="Montserrat"/>
                 <w:color w:val="434343"/>
               </w:rPr>
-              <w:t>05/06/2020</w:t>
+              <w:t>09</w:t>
+            </w:r>
+            <w:r>
+              <w:rPr>
+                <w:rFonts w:ascii="Montserrat" w:eastAsia="Montserrat" w:hAnsi="Montserrat" w:cs="Montserrat"/>
+                <w:color w:val="434343"/>
+              </w:rPr>
+              <w:t>/06/2020</w:t>
             </w:r>
           </w:p>
         </w:tc>
@@ -362,7 +361,7 @@
                 <w:rFonts w:ascii="Montserrat" w:eastAsia="Montserrat" w:hAnsi="Montserrat" w:cs="Montserrat"/>
                 <w:color w:val="434343"/>
               </w:rPr>
-              <w:t xml:space="preserve">Prima versione </w:t>
+              <w:t>Prima versione (</w:t>
             </w:r>
             <w:proofErr w:type="spellStart"/>
             <w:r>
@@ -373,6 +372,13 @@
               <w:t>Draft</w:t>
             </w:r>
             <w:proofErr w:type="spellEnd"/>
+            <w:r>
+              <w:rPr>
+                <w:rFonts w:ascii="Montserrat" w:eastAsia="Montserrat" w:hAnsi="Montserrat" w:cs="Montserrat"/>
+                <w:color w:val="434343"/>
+              </w:rPr>
+              <w:t>)</w:t>
+            </w:r>
           </w:p>
         </w:tc>
       </w:tr>
@@ -401,7 +407,14 @@
                 <w:rFonts w:ascii="Montserrat" w:eastAsia="Montserrat" w:hAnsi="Montserrat" w:cs="Montserrat"/>
                 <w:color w:val="434343"/>
               </w:rPr>
-              <w:t>17/06/2020</w:t>
+              <w:t>19</w:t>
+            </w:r>
+            <w:r>
+              <w:rPr>
+                <w:rFonts w:ascii="Montserrat" w:eastAsia="Montserrat" w:hAnsi="Montserrat" w:cs="Montserrat"/>
+                <w:color w:val="434343"/>
+              </w:rPr>
+              <w:t>/06/2020</w:t>
             </w:r>
           </w:p>
         </w:tc>
@@ -459,6 +472,29 @@
                 <w:color w:val="434343"/>
               </w:rPr>
               <w:t>Paragrafi per generazione artefatto</w:t>
+            </w:r>
+            <w:r>
+              <w:rPr>
+                <w:rFonts w:ascii="Montserrat" w:eastAsia="Montserrat" w:hAnsi="Montserrat" w:cs="Montserrat"/>
+                <w:color w:val="434343"/>
+              </w:rPr>
+              <w:t xml:space="preserve"> (</w:t>
+            </w:r>
+            <w:proofErr w:type="spellStart"/>
+            <w:r>
+              <w:rPr>
+                <w:rFonts w:ascii="Montserrat" w:eastAsia="Montserrat" w:hAnsi="Montserrat" w:cs="Montserrat"/>
+                <w:color w:val="434343"/>
+              </w:rPr>
+              <w:t>Draft</w:t>
+            </w:r>
+            <w:proofErr w:type="spellEnd"/>
+            <w:r>
+              <w:rPr>
+                <w:rFonts w:ascii="Montserrat" w:eastAsia="Montserrat" w:hAnsi="Montserrat" w:cs="Montserrat"/>
+                <w:color w:val="434343"/>
+              </w:rPr>
+              <w:t>)</w:t>
             </w:r>
           </w:p>
         </w:tc>
@@ -991,7 +1027,6 @@
           <w:docPartUnique/>
         </w:docPartObj>
       </w:sdtPr>
-      <w:sdtEndPr/>
       <w:sdtContent>
         <w:p>
           <w:pPr>
@@ -1936,15 +1971,7 @@
           <w:rFonts w:ascii="Montserrat" w:eastAsia="Montserrat" w:hAnsi="Montserrat" w:cs="Montserrat"/>
           <w:color w:val="434343"/>
         </w:rPr>
-        <w:t xml:space="preserve">Il presente documento ha lo scopo di descrivere le linee guida per la corretta installazione, configurazione ed esecuzione del servizio batch per la trattazione dei tracciati di transazione, secondo quando indicato nel documento </w:t>
-      </w:r>
-      <w:proofErr w:type="gramStart"/>
-      <w:r>
-        <w:rPr>
-          <w:rFonts w:ascii="Montserrat" w:eastAsia="Montserrat" w:hAnsi="Montserrat" w:cs="Montserrat"/>
-          <w:color w:val="434343"/>
-        </w:rPr>
-        <w:t xml:space="preserve">dell’ </w:t>
+        <w:t xml:space="preserve">Il presente documento ha lo scopo di descrivere le linee guida per la corretta installazione, configurazione ed esecuzione del servizio batch per la trattazione dei tracciati di transazione, secondo quando indicato nel documento dell’ </w:t>
       </w:r>
       <w:hyperlink r:id="rId7">
         <w:r>
@@ -1953,34 +1980,7 @@
             <w:color w:val="1155CC"/>
             <w:u w:val="single"/>
           </w:rPr>
-          <w:t>RTD</w:t>
-        </w:r>
-        <w:proofErr w:type="gramEnd"/>
-        <w:r>
-          <w:rPr>
-            <w:rFonts w:ascii="Montserrat" w:eastAsia="Montserrat" w:hAnsi="Montserrat" w:cs="Montserrat"/>
-            <w:color w:val="1155CC"/>
-            <w:u w:val="single"/>
-          </w:rPr>
-          <w:t xml:space="preserve"> </w:t>
-        </w:r>
-        <w:proofErr w:type="spellStart"/>
-        <w:r>
-          <w:rPr>
-            <w:rFonts w:ascii="Montserrat" w:eastAsia="Montserrat" w:hAnsi="Montserrat" w:cs="Montserrat"/>
-            <w:color w:val="1155CC"/>
-            <w:u w:val="single"/>
-          </w:rPr>
-          <w:t>Acquirer</w:t>
-        </w:r>
-        <w:proofErr w:type="spellEnd"/>
-        <w:r>
-          <w:rPr>
-            <w:rFonts w:ascii="Montserrat" w:eastAsia="Montserrat" w:hAnsi="Montserrat" w:cs="Montserrat"/>
-            <w:color w:val="1155CC"/>
-            <w:u w:val="single"/>
-          </w:rPr>
-          <w:t xml:space="preserve"> Interface</w:t>
+          <w:t>RTD Acquirer Interface</w:t>
         </w:r>
       </w:hyperlink>
       <w:r>
@@ -1988,7 +1988,35 @@
           <w:rFonts w:ascii="Montserrat" w:eastAsia="Montserrat" w:hAnsi="Montserrat" w:cs="Montserrat"/>
           <w:color w:val="434343"/>
         </w:rPr>
-        <w:t>. Allo stato corrente le linee guida definite si limitano alla descrizione per la corretta esecuzione dell’artefatto nella sua versione di POC, con esecuzione su file localizzati.</w:t>
+        <w:t>. Allo stato corrente le linee guida definite si limitano alla descrizione per la corretta e</w:t>
+      </w:r>
+      <w:r>
+        <w:rPr>
+          <w:rFonts w:ascii="Montserrat" w:eastAsia="Montserrat" w:hAnsi="Montserrat" w:cs="Montserrat"/>
+          <w:color w:val="434343"/>
+        </w:rPr>
+        <w:t xml:space="preserve">secuzione dell’artefatto configurato </w:t>
+      </w:r>
+      <w:r>
+        <w:rPr>
+          <w:rFonts w:ascii="Montserrat" w:eastAsia="Montserrat" w:hAnsi="Montserrat" w:cs="Montserrat"/>
+          <w:color w:val="434343"/>
+        </w:rPr>
+        <w:t>co</w:t>
+      </w:r>
+      <w:r>
+        <w:rPr>
+          <w:rFonts w:ascii="Montserrat" w:eastAsia="Montserrat" w:hAnsi="Montserrat" w:cs="Montserrat"/>
+          <w:color w:val="434343"/>
+        </w:rPr>
+        <w:t>n esecuzione locale</w:t>
+      </w:r>
+      <w:r>
+        <w:rPr>
+          <w:rFonts w:ascii="Montserrat" w:eastAsia="Montserrat" w:hAnsi="Montserrat" w:cs="Montserrat"/>
+          <w:color w:val="434343"/>
+        </w:rPr>
+        <w:t>.</w:t>
       </w:r>
     </w:p>
     <w:p>
@@ -2490,6 +2518,7 @@
         </w:numPr>
         <w:rPr>
           <w:rFonts w:ascii="Montserrat" w:eastAsia="Montserrat" w:hAnsi="Montserrat" w:cs="Montserrat"/>
+          <w:i/>
         </w:rPr>
       </w:pPr>
       <w:r>
@@ -2514,6 +2543,21 @@
         </w:rPr>
         <w:t>, cartella contenente i file di configurazione</w:t>
       </w:r>
+      <w:r>
+        <w:rPr>
+          <w:rFonts w:ascii="Montserrat" w:eastAsia="Montserrat" w:hAnsi="Montserrat" w:cs="Montserrat"/>
+        </w:rPr>
+        <w:t xml:space="preserve">. Per convenienza tutte le configurazioni sono in questo caso gestite all’interno del file </w:t>
+      </w:r>
+      <w:proofErr w:type="spellStart"/>
+      <w:r>
+        <w:rPr>
+          <w:rFonts w:ascii="Montserrat" w:eastAsia="Montserrat" w:hAnsi="Montserrat" w:cs="Montserrat"/>
+          <w:i/>
+        </w:rPr>
+        <w:t>application.yml</w:t>
+      </w:r>
+      <w:proofErr w:type="spellEnd"/>
     </w:p>
     <w:p>
       <w:pPr>
@@ -2864,7 +2908,7 @@
       </w:tblGrid>
       <w:tr>
         <w:trPr>
-          <w:trHeight w:val="533"/>
+          <w:trHeight w:val="256"/>
         </w:trPr>
         <w:tc>
           <w:tcPr>
@@ -3004,7 +3048,15 @@
           <w:rFonts w:ascii="Montserrat" w:eastAsia="Montserrat" w:hAnsi="Montserrat" w:cs="Montserrat"/>
           <w:lang w:val="it-IT"/>
         </w:rPr>
-        <w:t>Nel caso si richiami il comando senza altre opzioni, l’artefatto sarà prodotto una volta eseguiti i test unitari dichiarati nel modulo, solo nel caso di una corretta risoluzione. Nel caso si voglia, per eventuali motivi di tempistiche, eseguire l’operazione senza attendere l’esecuzione e validazione dei test, eseguire il comando nella forma seguente:</w:t>
+        <w:t xml:space="preserve">Nel caso si richiami il comando senza altre opzioni, l’artefatto sarà prodotto una volta eseguiti i test unitari dichiarati nel modulo, solo nel caso di una corretta risoluzione. Nel caso si voglia, per </w:t>
+      </w:r>
+      <w:r>
+        <w:rPr>
+          <w:rFonts w:ascii="Montserrat" w:eastAsia="Montserrat" w:hAnsi="Montserrat" w:cs="Montserrat"/>
+          <w:lang w:val="it-IT"/>
+        </w:rPr>
+        <w:lastRenderedPageBreak/>
+        <w:t>eventuali motivi di tempistiche, eseguire l’operazione senza attendere l’esecuzione e validazione dei test, eseguire il comando nella forma seguente:</w:t>
       </w:r>
     </w:p>
     <w:p>
@@ -3035,7 +3087,7 @@
       </w:tblGrid>
       <w:tr>
         <w:trPr>
-          <w:trHeight w:val="278"/>
+          <w:trHeight w:val="136"/>
         </w:trPr>
         <w:tc>
           <w:tcPr>
@@ -3105,7 +3157,15 @@
                 <w:i/>
                 <w:lang w:val="it-IT"/>
               </w:rPr>
-              <w:t xml:space="preserve"> -</w:t>
+              <w:t xml:space="preserve"> </w:t>
+            </w:r>
+            <w:r>
+              <w:rPr>
+                <w:rFonts w:ascii="Montserrat" w:eastAsia="Montserrat" w:hAnsi="Montserrat" w:cs="Montserrat"/>
+                <w:i/>
+                <w:lang w:val="it-IT"/>
+              </w:rPr>
+              <w:t>–</w:t>
             </w:r>
             <w:proofErr w:type="spellStart"/>
             <w:r>
@@ -3154,6 +3214,7 @@
           <w:lang w:val="it-IT"/>
         </w:rPr>
       </w:pPr>
+      <w:bookmarkStart w:id="19" w:name="_GoBack"/>
       <w:r>
         <w:rPr>
           <w:rFonts w:ascii="Montserrat" w:eastAsia="Montserrat" w:hAnsi="Montserrat" w:cs="Montserrat"/>
@@ -3191,6 +3252,60 @@
           <w:lang w:val="it-IT"/>
         </w:rPr>
         <w:t>.</w:t>
+      </w:r>
+      <w:r>
+        <w:rPr>
+          <w:rFonts w:ascii="Montserrat" w:eastAsia="Montserrat" w:hAnsi="Montserrat" w:cs="Montserrat"/>
+          <w:lang w:val="it-IT"/>
+        </w:rPr>
+        <w:t xml:space="preserve"> Il file di r</w:t>
+      </w:r>
+      <w:r>
+        <w:rPr>
+          <w:rFonts w:ascii="Montserrat" w:eastAsia="Montserrat" w:hAnsi="Montserrat" w:cs="Montserrat"/>
+          <w:lang w:val="it-IT"/>
+        </w:rPr>
+        <w:t xml:space="preserve">iferimento avrà il suffisso –FATJAR. Per poter configurare opportunamente l’esecuzione dell’artefatto, preparare il file </w:t>
+      </w:r>
+      <w:proofErr w:type="spellStart"/>
+      <w:r>
+        <w:rPr>
+          <w:rFonts w:ascii="Montserrat" w:eastAsia="Montserrat" w:hAnsi="Montserrat" w:cs="Montserrat"/>
+          <w:i/>
+          <w:lang w:val="it-IT"/>
+        </w:rPr>
+        <w:t>application.yaml</w:t>
+      </w:r>
+      <w:proofErr w:type="spellEnd"/>
+      <w:r>
+        <w:rPr>
+          <w:rFonts w:ascii="Montserrat" w:eastAsia="Montserrat" w:hAnsi="Montserrat" w:cs="Montserrat"/>
+          <w:lang w:val="it-IT"/>
+        </w:rPr>
+        <w:t xml:space="preserve">, ed opzionalmente </w:t>
+      </w:r>
+      <w:proofErr w:type="gramStart"/>
+      <w:r>
+        <w:rPr>
+          <w:rFonts w:ascii="Montserrat" w:eastAsia="Montserrat" w:hAnsi="Montserrat" w:cs="Montserrat"/>
+          <w:lang w:val="it-IT"/>
+        </w:rPr>
+        <w:t>file .properties</w:t>
+      </w:r>
+      <w:proofErr w:type="gramEnd"/>
+      <w:r>
+        <w:rPr>
+          <w:rFonts w:ascii="Montserrat" w:eastAsia="Montserrat" w:hAnsi="Montserrat" w:cs="Montserrat"/>
+          <w:lang w:val="it-IT"/>
+        </w:rPr>
+        <w:t xml:space="preserve"> o .yaml, contenenti le proprietà di configurazi</w:t>
+      </w:r>
+      <w:r>
+        <w:rPr>
+          <w:rFonts w:ascii="Montserrat" w:eastAsia="Montserrat" w:hAnsi="Montserrat" w:cs="Montserrat"/>
+          <w:lang w:val="it-IT"/>
+        </w:rPr>
+        <w:t>one da applicare.</w:t>
       </w:r>
     </w:p>
     <w:p>
@@ -3204,7 +3319,8 @@
           <w:lang w:val="it-IT"/>
         </w:rPr>
       </w:pPr>
-      <w:bookmarkStart w:id="19" w:name="_Toc43397840"/>
+      <w:bookmarkStart w:id="20" w:name="_Toc43397840"/>
+      <w:bookmarkEnd w:id="19"/>
       <w:r>
         <w:rPr>
           <w:rFonts w:ascii="Montserrat" w:eastAsia="Montserrat" w:hAnsi="Montserrat" w:cs="Montserrat"/>
@@ -3232,7 +3348,7 @@
         </w:rPr>
         <w:t xml:space="preserve"> database</w:t>
       </w:r>
-      <w:bookmarkEnd w:id="19"/>
+      <w:bookmarkEnd w:id="20"/>
     </w:p>
     <w:p>
       <w:pPr>
@@ -3301,7 +3417,7 @@
           <w:u w:val="single"/>
         </w:rPr>
       </w:pPr>
-      <w:bookmarkStart w:id="20" w:name="_Toc43397841"/>
+      <w:bookmarkStart w:id="21" w:name="_Toc43397841"/>
       <w:r>
         <w:rPr>
           <w:rFonts w:ascii="Montserrat" w:eastAsia="Montserrat" w:hAnsi="Montserrat" w:cs="Montserrat"/>
@@ -3319,7 +3435,7 @@
         </w:rPr>
         <w:t>l’ esecuzione</w:t>
       </w:r>
-      <w:bookmarkEnd w:id="20"/>
+      <w:bookmarkEnd w:id="21"/>
       <w:proofErr w:type="gramEnd"/>
     </w:p>
     <w:p>
@@ -3485,36 +3601,26 @@
         <w:rPr>
           <w:rFonts w:ascii="Montserrat" w:eastAsia="Montserrat" w:hAnsi="Montserrat" w:cs="Montserrat"/>
         </w:rPr>
-        <w:t>file .</w:t>
-      </w:r>
-      <w:proofErr w:type="spellStart"/>
-      <w:r>
-        <w:rPr>
-          <w:rFonts w:ascii="Montserrat" w:eastAsia="Montserrat" w:hAnsi="Montserrat" w:cs="Montserrat"/>
-        </w:rPr>
-        <w:t>yml</w:t>
-      </w:r>
-      <w:proofErr w:type="spellEnd"/>
+        <w:t>file .y</w:t>
+      </w:r>
+      <w:r>
+        <w:rPr>
+          <w:rFonts w:ascii="Montserrat" w:eastAsia="Montserrat" w:hAnsi="Montserrat" w:cs="Montserrat"/>
+        </w:rPr>
+        <w:t>a</w:t>
+      </w:r>
+      <w:r>
+        <w:rPr>
+          <w:rFonts w:ascii="Montserrat" w:eastAsia="Montserrat" w:hAnsi="Montserrat" w:cs="Montserrat"/>
+        </w:rPr>
+        <w:t>ml</w:t>
+      </w:r>
       <w:proofErr w:type="gramEnd"/>
       <w:r>
         <w:rPr>
           <w:rFonts w:ascii="Montserrat" w:eastAsia="Montserrat" w:hAnsi="Montserrat" w:cs="Montserrat"/>
         </w:rPr>
-        <w:t xml:space="preserve"> o .</w:t>
-      </w:r>
-      <w:proofErr w:type="spellStart"/>
-      <w:r>
-        <w:rPr>
-          <w:rFonts w:ascii="Montserrat" w:eastAsia="Montserrat" w:hAnsi="Montserrat" w:cs="Montserrat"/>
-        </w:rPr>
-        <w:t>properties</w:t>
-      </w:r>
-      <w:proofErr w:type="spellEnd"/>
-      <w:r>
-        <w:rPr>
-          <w:rFonts w:ascii="Montserrat" w:eastAsia="Montserrat" w:hAnsi="Montserrat" w:cs="Montserrat"/>
-        </w:rPr>
-        <w:t xml:space="preserve"> da utilizzare per le proprietà di configurazione coinvolte.</w:t>
+        <w:t xml:space="preserve"> o .properties da utilizzare per le proprietà di configurazione coinvolte.</w:t>
       </w:r>
     </w:p>
     <w:p>
@@ -3642,6 +3748,7 @@
         <w:rPr>
           <w:rFonts w:ascii="Montserrat" w:eastAsia="Montserrat" w:hAnsi="Montserrat" w:cs="Montserrat"/>
         </w:rPr>
+        <w:lastRenderedPageBreak/>
         <w:t xml:space="preserve">Configurare il puntamento al file contenente la chiave pubblica, attraverso la proprietà </w:t>
       </w:r>
       <w:r>
@@ -3710,7 +3817,6 @@
           <w:i/>
           <w:highlight w:val="white"/>
         </w:rPr>
-        <w:lastRenderedPageBreak/>
         <w:t>Nota:</w:t>
       </w:r>
       <w:r>
@@ -4499,7 +4605,6 @@
           <w:rFonts w:ascii="Montserrat" w:eastAsia="Montserrat" w:hAnsi="Montserrat" w:cs="Montserrat"/>
           <w:i/>
         </w:rPr>
-        <w:lastRenderedPageBreak/>
         <w:t xml:space="preserve">ACQ_BATCH_HPAN_INPUT_FILE_PATTERN, </w:t>
       </w:r>
       <w:r>
@@ -5082,6 +5187,7 @@
         <w:rPr>
           <w:rFonts w:ascii="Montserrat" w:eastAsia="Montserrat" w:hAnsi="Montserrat" w:cs="Montserrat"/>
         </w:rPr>
+        <w:lastRenderedPageBreak/>
         <w:t>Configurare per l’applicazione dell’</w:t>
       </w:r>
       <w:proofErr w:type="spellStart"/>
@@ -5096,14 +5202,46 @@
         <w:rPr>
           <w:rFonts w:ascii="Montserrat" w:eastAsia="Montserrat" w:hAnsi="Montserrat" w:cs="Montserrat"/>
         </w:rPr>
-        <w:t xml:space="preserve"> nelle transazioni riportate nel file prodotto, attraverso la proprietà </w:t>
+        <w:t xml:space="preserve"> nelle transazioni riportate nel file pr</w:t>
+      </w:r>
+      <w:r>
+        <w:rPr>
+          <w:rFonts w:ascii="Montserrat" w:eastAsia="Montserrat" w:hAnsi="Montserrat" w:cs="Montserrat"/>
+        </w:rPr>
+        <w:t xml:space="preserve">odotto, attraverso la proprietà </w:t>
+      </w:r>
+      <w:r>
+        <w:rPr>
+          <w:rFonts w:ascii="Montserrat" w:eastAsia="Montserrat" w:hAnsi="Montserrat" w:cs="Montserrat"/>
+        </w:rPr>
+        <w:t>batchConfiguration.TransactionFilterBatch.transactionFilter.saveHashing, oppure attraverso la variabile d’ambiente</w:t>
       </w:r>
       <w:r>
         <w:rPr>
           <w:rFonts w:ascii="Montserrat" w:eastAsia="Montserrat" w:hAnsi="Montserrat" w:cs="Montserrat"/>
           <w:i/>
         </w:rPr>
-        <w:t>batchConfiguration.TransactionFilterBatch.transactionFilter.saveHashing, oppure attraverso la variabile d’ambiente ACQ_BATCH_TRX_LIST_HASHING_SAVE</w:t>
+        <w:t xml:space="preserve"> ACQ_BATCH_TRX_LIST_HASHING_SAVE</w:t>
+      </w:r>
+    </w:p>
+    <w:p>
+      <w:pPr>
+        <w:pStyle w:val="Paragrafoelenco"/>
+      </w:pPr>
+    </w:p>
+    <w:p>
+      <w:pPr>
+        <w:numPr>
+          <w:ilvl w:val="0"/>
+          <w:numId w:val="3"/>
+        </w:numPr>
+        <w:jc w:val="both"/>
+      </w:pPr>
+      <w:r>
+        <w:rPr>
+          <w:rFonts w:ascii="Montserrat" w:eastAsia="Montserrat" w:hAnsi="Montserrat" w:cs="Montserrat"/>
+        </w:rPr>
+        <w:t xml:space="preserve">Per inviare il file prodotto su canale SFTP dev’essere abilitata la funzionalità tramite proprietà </w:t>
       </w:r>
     </w:p>
     <w:p>
@@ -5126,7 +5264,6 @@
         <w:rPr>
           <w:rFonts w:ascii="Montserrat" w:eastAsia="Montserrat" w:hAnsi="Montserrat" w:cs="Montserrat"/>
         </w:rPr>
-        <w:lastRenderedPageBreak/>
         <w:t xml:space="preserve">Configurare la configurazione di schedulazione del processo, tramite una regola </w:t>
       </w:r>
       <w:proofErr w:type="spellStart"/>
@@ -5173,14 +5310,7 @@
         <w:t>ACQ_BATCH_INPUT_CRON</w:t>
       </w:r>
     </w:p>
-    <w:p>
-      <w:pPr>
-        <w:ind w:left="720"/>
-        <w:rPr>
-          <w:rFonts w:ascii="Montserrat" w:eastAsia="Montserrat" w:hAnsi="Montserrat" w:cs="Montserrat"/>
-        </w:rPr>
-      </w:pPr>
-    </w:p>
+    <w:p/>
     <w:p>
       <w:pPr>
         <w:numPr>
@@ -5349,7 +5479,6 @@
           <w:rFonts w:ascii="Montserrat" w:eastAsia="Montserrat" w:hAnsi="Montserrat" w:cs="Montserrat"/>
         </w:rPr>
       </w:pPr>
-      <w:proofErr w:type="gramStart"/>
       <w:r>
         <w:rPr>
           <w:rFonts w:ascii="Montserrat" w:eastAsia="Montserrat" w:hAnsi="Montserrat" w:cs="Montserrat"/>
@@ -5361,9 +5490,8 @@
         <w:rPr>
           <w:rFonts w:ascii="Montserrat" w:eastAsia="Montserrat" w:hAnsi="Montserrat" w:cs="Montserrat"/>
         </w:rPr>
-        <w:t>:  sostituire</w:t>
-      </w:r>
-      <w:proofErr w:type="gramEnd"/>
+        <w:t>: sostituire</w:t>
+      </w:r>
       <w:r>
         <w:rPr>
           <w:rFonts w:ascii="Montserrat" w:eastAsia="Montserrat" w:hAnsi="Montserrat" w:cs="Montserrat"/>
@@ -5451,10 +5579,10 @@
           <w:lang w:val="en-US"/>
         </w:rPr>
       </w:pPr>
-      <w:bookmarkStart w:id="21" w:name="_4g0fxpcqih67" w:colFirst="0" w:colLast="0"/>
-      <w:bookmarkStart w:id="22" w:name="_tg9qkrtsr0wy" w:colFirst="0" w:colLast="0"/>
-      <w:bookmarkEnd w:id="21"/>
+      <w:bookmarkStart w:id="22" w:name="_4g0fxpcqih67" w:colFirst="0" w:colLast="0"/>
+      <w:bookmarkStart w:id="23" w:name="_tg9qkrtsr0wy" w:colFirst="0" w:colLast="0"/>
       <w:bookmarkEnd w:id="22"/>
+      <w:bookmarkEnd w:id="23"/>
     </w:p>
     <w:p>
       <w:pPr>
@@ -5567,6 +5695,7 @@
     </w:tbl>
     <w:p>
       <w:pPr>
+        <w:jc w:val="both"/>
         <w:rPr>
           <w:lang w:val="en-US"/>
         </w:rPr>
@@ -5580,14 +5709,14 @@
           <w:rFonts w:ascii="Montserrat" w:eastAsia="Montserrat" w:hAnsi="Montserrat" w:cs="Montserrat"/>
         </w:rPr>
       </w:pPr>
-      <w:bookmarkStart w:id="23" w:name="_Toc43397842"/>
+      <w:bookmarkStart w:id="24" w:name="_Toc43397842"/>
       <w:r>
         <w:rPr>
           <w:rFonts w:ascii="Montserrat" w:eastAsia="Montserrat" w:hAnsi="Montserrat" w:cs="Montserrat"/>
         </w:rPr>
         <w:t>Appendice 1 - Chiave pubblica PGP</w:t>
       </w:r>
-      <w:bookmarkEnd w:id="23"/>
+      <w:bookmarkEnd w:id="24"/>
     </w:p>
     <w:p>
       <w:pPr>
@@ -5717,16 +5846,17 @@
           <w:rFonts w:ascii="Montserrat" w:eastAsia="Montserrat" w:hAnsi="Montserrat" w:cs="Montserrat"/>
         </w:rPr>
       </w:pPr>
-      <w:bookmarkStart w:id="24" w:name="_4h0lsw3tjwnv" w:colFirst="0" w:colLast="0"/>
-      <w:bookmarkStart w:id="25" w:name="_Toc43397843"/>
-      <w:bookmarkEnd w:id="24"/>
-      <w:r>
-        <w:rPr>
-          <w:rFonts w:ascii="Montserrat" w:eastAsia="Montserrat" w:hAnsi="Montserrat" w:cs="Montserrat"/>
-        </w:rPr>
+      <w:bookmarkStart w:id="25" w:name="_4h0lsw3tjwnv" w:colFirst="0" w:colLast="0"/>
+      <w:bookmarkStart w:id="26" w:name="_Toc43397843"/>
+      <w:bookmarkEnd w:id="25"/>
+      <w:r>
+        <w:rPr>
+          <w:rFonts w:ascii="Montserrat" w:eastAsia="Montserrat" w:hAnsi="Montserrat" w:cs="Montserrat"/>
+        </w:rPr>
+        <w:lastRenderedPageBreak/>
         <w:t>Appendice 2 - Proprietà di configurazione</w:t>
       </w:r>
-      <w:bookmarkEnd w:id="25"/>
+      <w:bookmarkEnd w:id="26"/>
     </w:p>
     <w:p>
       <w:pPr>
@@ -5757,8 +5887,6 @@
           <w:rFonts w:ascii="Montserrat" w:eastAsia="Montserrat" w:hAnsi="Montserrat" w:cs="Montserrat"/>
         </w:rPr>
       </w:pPr>
-      <w:bookmarkStart w:id="26" w:name="_GoBack"/>
-      <w:bookmarkEnd w:id="26"/>
     </w:p>
     <w:tbl>
       <w:tblPr>
@@ -5817,7 +5945,6 @@
                 <w:rFonts w:ascii="Montserrat" w:eastAsia="Montserrat" w:hAnsi="Montserrat" w:cs="Montserrat"/>
                 <w:b/>
               </w:rPr>
-              <w:lastRenderedPageBreak/>
               <w:t>Key</w:t>
             </w:r>
             <w:proofErr w:type="spellEnd"/>
@@ -7310,6 +7437,7 @@
                 <w:szCs w:val="18"/>
                 <w:highlight w:val="white"/>
               </w:rPr>
+              <w:lastRenderedPageBreak/>
               <w:t>batchConfiguration.TransactionFilterBatch.partitionerCorePoolSize</w:t>
             </w:r>
           </w:p>
@@ -7760,7 +7888,6 @@
                 <w:szCs w:val="18"/>
                 <w:highlight w:val="white"/>
               </w:rPr>
-              <w:lastRenderedPageBreak/>
               <w:t>batchConfiguration.TransactionFilterBatch.readerCorePoolSize</w:t>
             </w:r>
             <w:proofErr w:type="spellEnd"/>
@@ -9294,6 +9421,7 @@
                 <w:sz w:val="18"/>
                 <w:szCs w:val="18"/>
               </w:rPr>
+              <w:lastRenderedPageBreak/>
               <w:t>batchConfiguration.TransactionFilterBatch.hpanListRecovery.checksumFilePattern</w:t>
             </w:r>
           </w:p>
@@ -9731,7 +9859,6 @@
                 <w:szCs w:val="18"/>
                 <w:highlight w:val="white"/>
               </w:rPr>
-              <w:lastRenderedPageBreak/>
               <w:t>batchConfiguration.TransactionFilterBatch.panList.hpanDirectoryPath</w:t>
             </w:r>
           </w:p>
@@ -11058,6 +11185,7 @@
                 <w:szCs w:val="18"/>
                 <w:highlight w:val="white"/>
               </w:rPr>
+              <w:lastRenderedPageBreak/>
               <w:t>batchConfiguration.TransactionFilterBatch.panList.skipLimit</w:t>
             </w:r>
             <w:proofErr w:type="spellEnd"/>
@@ -11532,7 +11660,6 @@
                 <w:szCs w:val="18"/>
                 <w:highlight w:val="white"/>
               </w:rPr>
-              <w:lastRenderedPageBreak/>
               <w:t>batchConfiguration.TransactionFilterBatch.transactionFilter.transactionDirectoryPath</w:t>
             </w:r>
           </w:p>
@@ -12399,6 +12526,7 @@
                 <w:szCs w:val="18"/>
                 <w:highlight w:val="white"/>
               </w:rPr>
+              <w:lastRenderedPageBreak/>
               <w:t>batchConfiguration.TransactionFilterBatch.transactionFilter.chunkSize</w:t>
             </w:r>
           </w:p>
@@ -12813,7 +12941,6 @@
                 <w:szCs w:val="18"/>
                 <w:highlight w:val="white"/>
               </w:rPr>
-              <w:lastRenderedPageBreak/>
               <w:t>batchConfiguration.TransactionFilterBatch.transactionFilter.timestampPattern</w:t>
             </w:r>
           </w:p>
@@ -14040,6 +14167,7 @@
                 <w:szCs w:val="18"/>
                 <w:highlight w:val="white"/>
               </w:rPr>
+              <w:lastRenderedPageBreak/>
               <w:t>batchConfiguration.TransactionFilterBatch.transactionFilter.endpointSalt</w:t>
             </w:r>
             <w:r>
@@ -14641,7 +14769,6 @@
                 <w:highlight w:val="white"/>
                 <w:lang w:val="en-US"/>
               </w:rPr>
-              <w:lastRenderedPageBreak/>
               <w:t>batchConfiguration.TransactionFilterBatch.transactionFilter.sftp.filenamepattern</w:t>
             </w:r>
           </w:p>
@@ -15740,6 +15867,7 @@
                 <w:highlight w:val="white"/>
                 <w:lang w:val="en-US"/>
               </w:rPr>
+              <w:lastRenderedPageBreak/>
               <w:t>batchConfiguration.TransactionFilterBatch.transactionFilter.sftp.timeout</w:t>
             </w:r>
           </w:p>
@@ -16546,7 +16674,6 @@
                 <w:szCs w:val="18"/>
                 <w:highlight w:val="white"/>
               </w:rPr>
-              <w:lastRenderedPageBreak/>
               <w:t>batchConfiguration.TransactionFilterBatch.transactionFilter.deleteLocalFiles</w:t>
             </w:r>
           </w:p>
@@ -17771,6 +17898,7 @@
                 <w:szCs w:val="18"/>
                 <w:highlight w:val="white"/>
               </w:rPr>
+              <w:lastRenderedPageBreak/>
               <w:t>spring.jpa.database-platform</w:t>
             </w:r>
             <w:proofErr w:type="spellEnd"/>
@@ -18590,7 +18718,6 @@
                 <w:szCs w:val="18"/>
                 <w:lang w:val="en-US"/>
               </w:rPr>
-              <w:lastRenderedPageBreak/>
               <w:t>rest-</w:t>
             </w:r>
             <w:proofErr w:type="spellStart"/>
@@ -20008,6 +20135,7 @@
                 <w:szCs w:val="18"/>
                 <w:lang w:val="en-US"/>
               </w:rPr>
+              <w:lastRenderedPageBreak/>
               <w:t>rest-</w:t>
             </w:r>
             <w:proofErr w:type="spellStart"/>

</xml_diff>